<commit_message>
STD lab 11 update
</commit_message>
<xml_diff>
--- a/2020-Sisteme Tolerante la Defecte/labs/11/Enunt-laborator11.docx
+++ b/2020-Sisteme Tolerante la Defecte/labs/11/Enunt-laborator11.docx
@@ -106,9 +106,8 @@
           <w:szCs w:val="27"/>
           <w:lang w:val="ro-RO"/>
         </w:rPr>
-        <w:t xml:space="preserve">folosind tehnologii de tip </w:t>
-      </w:r>
-      <w:proofErr w:type="spellStart"/>
+        <w:t>folosind tehnologii de tip serverless</w:t>
+      </w:r>
       <w:r>
         <w:rPr>
           <w:rFonts w:ascii="Arial" w:eastAsia="Times New Roman" w:hAnsi="Arial" w:cs="Arial"/>
@@ -116,9 +115,8 @@
           <w:szCs w:val="27"/>
           <w:lang w:val="ro-RO"/>
         </w:rPr>
-        <w:t>serverless</w:t>
-      </w:r>
-      <w:proofErr w:type="spellEnd"/>
+        <w:t xml:space="preserve"> ce va folosi resurse computaționale din </w:t>
+      </w:r>
       <w:r>
         <w:rPr>
           <w:rFonts w:ascii="Arial" w:eastAsia="Times New Roman" w:hAnsi="Arial" w:cs="Arial"/>
@@ -126,7 +124,7 @@
           <w:szCs w:val="27"/>
           <w:lang w:val="ro-RO"/>
         </w:rPr>
-        <w:t xml:space="preserve"> ce va folosi resurse computaționale din </w:t>
+        <w:t>C</w:t>
       </w:r>
       <w:r>
         <w:rPr>
@@ -135,7 +133,7 @@
           <w:szCs w:val="27"/>
           <w:lang w:val="ro-RO"/>
         </w:rPr>
-        <w:t>C</w:t>
+        <w:t>loud accesibile prin REST</w:t>
       </w:r>
       <w:r>
         <w:rPr>
@@ -144,70 +142,26 @@
           <w:szCs w:val="27"/>
           <w:lang w:val="ro-RO"/>
         </w:rPr>
-        <w:t>loud accesibile prin REST</w:t>
-      </w:r>
-      <w:r>
+        <w:t>.</w:t>
+      </w:r>
+    </w:p>
+    <w:p>
+      <w:pPr>
+        <w:spacing w:before="100" w:beforeAutospacing="1" w:after="100" w:afterAutospacing="1" w:line="240" w:lineRule="auto"/>
         <w:rPr>
           <w:rFonts w:ascii="Arial" w:eastAsia="Times New Roman" w:hAnsi="Arial" w:cs="Arial"/>
           <w:sz w:val="27"/>
           <w:szCs w:val="27"/>
-          <w:lang w:val="ro-RO"/>
-        </w:rPr>
-        <w:t>.</w:t>
-      </w:r>
-    </w:p>
-    <w:p>
-      <w:pPr>
-        <w:spacing w:before="100" w:beforeAutospacing="1" w:after="100" w:afterAutospacing="1" w:line="240" w:lineRule="auto"/>
+        </w:rPr>
+      </w:pPr>
+      <w:r>
         <w:rPr>
           <w:rFonts w:ascii="Arial" w:eastAsia="Times New Roman" w:hAnsi="Arial" w:cs="Arial"/>
           <w:sz w:val="27"/>
           <w:szCs w:val="27"/>
-        </w:rPr>
-      </w:pPr>
-      <w:r>
-        <w:rPr>
-          <w:rFonts w:ascii="Arial" w:eastAsia="Times New Roman" w:hAnsi="Arial" w:cs="Arial"/>
-          <w:sz w:val="27"/>
-          <w:szCs w:val="27"/>
           <w:lang w:val="ro-RO"/>
         </w:rPr>
         <w:t>Cea mai dificilă parte din acest laborator va fi documentarea pentru a descoperi cum anume să faceți cererile REST necesare. Dacă scurtcircuitați acest proces și întrebați un coleg cum a făcut, sau să revizionați cursul și să copiați pașii de acolo, rezolvați laboratorul degeaba. Important este să vă dezvoltați abilitatea de a vă descurca cu tehnologii complet noi.</w:t>
-      </w:r>
-    </w:p>
-    <w:p>
-      <w:pPr>
-        <w:spacing w:before="100" w:beforeAutospacing="1" w:after="100" w:afterAutospacing="1" w:line="240" w:lineRule="auto"/>
-        <w:rPr>
-          <w:rFonts w:ascii="Arial" w:eastAsia="Times New Roman" w:hAnsi="Arial" w:cs="Arial"/>
-          <w:b/>
-          <w:bCs/>
-          <w:sz w:val="27"/>
-          <w:szCs w:val="27"/>
-          <w:lang w:val="ro-RO"/>
-        </w:rPr>
-      </w:pPr>
-      <w:r>
-        <w:rPr>
-          <w:rFonts w:ascii="Arial" w:eastAsia="Times New Roman" w:hAnsi="Arial" w:cs="Arial"/>
-          <w:b/>
-          <w:bCs/>
-          <w:sz w:val="27"/>
-          <w:szCs w:val="27"/>
-          <w:lang w:val="ro-RO"/>
-        </w:rPr>
-        <w:t>Puteți să încercați rezolvarea laboratorului bazat doar pe descripția de mai sus</w:t>
-      </w:r>
-      <w:r>
-        <w:rPr>
-          <w:rFonts w:ascii="Arial" w:eastAsia="Times New Roman" w:hAnsi="Arial" w:cs="Arial"/>
-          <w:b/>
-          <w:bCs/>
-          <w:sz w:val="27"/>
-          <w:szCs w:val="27"/>
-          <w:lang w:val="ro-RO"/>
-        </w:rPr>
-        <w:t>, fără să treceți prin exerciții.</w:t>
       </w:r>
     </w:p>
     <w:p>
@@ -257,27 +211,7 @@
           <w:szCs w:val="24"/>
           <w:lang w:val="ro-RO"/>
         </w:rPr>
-        <w:t xml:space="preserve">În contul vostru </w:t>
-      </w:r>
-      <w:proofErr w:type="spellStart"/>
-      <w:r>
-        <w:rPr>
-          <w:rFonts w:ascii="Arial" w:eastAsia="Times New Roman" w:hAnsi="Arial" w:cs="Arial"/>
-          <w:sz w:val="24"/>
-          <w:szCs w:val="24"/>
-          <w:lang w:val="ro-RO"/>
-        </w:rPr>
-        <w:t>Azure</w:t>
-      </w:r>
-      <w:proofErr w:type="spellEnd"/>
-      <w:r>
-        <w:rPr>
-          <w:rFonts w:ascii="Arial" w:eastAsia="Times New Roman" w:hAnsi="Arial" w:cs="Arial"/>
-          <w:sz w:val="24"/>
-          <w:szCs w:val="24"/>
-          <w:lang w:val="ro-RO"/>
-        </w:rPr>
-        <w:t xml:space="preserve"> Construiți un </w:t>
+        <w:t xml:space="preserve">În contul vostru Azure Construiți un </w:t>
       </w:r>
       <w:r>
         <w:rPr>
@@ -316,27 +250,7 @@
           <w:szCs w:val="24"/>
           <w:lang w:val="ro-RO"/>
         </w:rPr>
-        <w:t>Text-</w:t>
-      </w:r>
-      <w:proofErr w:type="spellStart"/>
-      <w:r>
-        <w:rPr>
-          <w:rFonts w:ascii="Arial" w:eastAsia="Times New Roman" w:hAnsi="Arial" w:cs="Arial"/>
-          <w:sz w:val="24"/>
-          <w:szCs w:val="24"/>
-          <w:lang w:val="ro-RO"/>
-        </w:rPr>
-        <w:t>to</w:t>
-      </w:r>
-      <w:proofErr w:type="spellEnd"/>
-      <w:r>
-        <w:rPr>
-          <w:rFonts w:ascii="Arial" w:eastAsia="Times New Roman" w:hAnsi="Arial" w:cs="Arial"/>
-          <w:sz w:val="24"/>
-          <w:szCs w:val="24"/>
-          <w:lang w:val="ro-RO"/>
-        </w:rPr>
-        <w:t>-Speech</w:t>
+        <w:t>Text-to-Speech</w:t>
       </w:r>
       <w:r>
         <w:rPr>
@@ -375,7 +289,6 @@
         <w:t xml:space="preserve">Instalați </w:t>
       </w:r>
       <w:hyperlink r:id="rId8" w:history="1">
-        <w:proofErr w:type="spellStart"/>
         <w:r>
           <w:rPr>
             <w:rStyle w:val="Hyperlink"/>
@@ -386,7 +299,6 @@
           </w:rPr>
           <w:t>postman</w:t>
         </w:r>
-        <w:proofErr w:type="spellEnd"/>
       </w:hyperlink>
       <w:r>
         <w:rPr>
@@ -406,7 +318,7 @@
         </w:rPr>
         <w:t xml:space="preserve">testați serviciul </w:t>
       </w:r>
-      <w:hyperlink r:id="rId9" w:history="1">
+      <w:hyperlink r:id="rId9" w:anchor="convert-text-to-speech" w:history="1">
         <w:r>
           <w:rPr>
             <w:rStyle w:val="Hyperlink"/>
@@ -415,29 +327,7 @@
             <w:szCs w:val="24"/>
             <w:lang w:val="ro-RO"/>
           </w:rPr>
-          <w:t>text-</w:t>
-        </w:r>
-        <w:proofErr w:type="spellStart"/>
-        <w:r>
-          <w:rPr>
-            <w:rStyle w:val="Hyperlink"/>
-            <w:rFonts w:ascii="Arial" w:eastAsia="Times New Roman" w:hAnsi="Arial" w:cs="Arial"/>
-            <w:sz w:val="24"/>
-            <w:szCs w:val="24"/>
-            <w:lang w:val="ro-RO"/>
-          </w:rPr>
-          <w:t>to</w:t>
-        </w:r>
-        <w:proofErr w:type="spellEnd"/>
-        <w:r>
-          <w:rPr>
-            <w:rStyle w:val="Hyperlink"/>
-            <w:rFonts w:ascii="Arial" w:eastAsia="Times New Roman" w:hAnsi="Arial" w:cs="Arial"/>
-            <w:sz w:val="24"/>
-            <w:szCs w:val="24"/>
-            <w:lang w:val="ro-RO"/>
-          </w:rPr>
-          <w:t>-speech</w:t>
+          <w:t>text-to-speech</w:t>
         </w:r>
       </w:hyperlink>
       <w:r>
@@ -483,27 +373,7 @@
           <w:szCs w:val="24"/>
           <w:lang w:val="ro-RO"/>
         </w:rPr>
-        <w:t xml:space="preserve">Creați un </w:t>
-      </w:r>
-      <w:proofErr w:type="spellStart"/>
-      <w:r>
-        <w:rPr>
-          <w:rFonts w:ascii="Arial" w:eastAsia="Times New Roman" w:hAnsi="Arial" w:cs="Arial"/>
-          <w:sz w:val="24"/>
-          <w:szCs w:val="24"/>
-          <w:lang w:val="ro-RO"/>
-        </w:rPr>
-        <w:t>App</w:t>
-      </w:r>
-      <w:proofErr w:type="spellEnd"/>
-      <w:r>
-        <w:rPr>
-          <w:rFonts w:ascii="Arial" w:eastAsia="Times New Roman" w:hAnsi="Arial" w:cs="Arial"/>
-          <w:sz w:val="24"/>
-          <w:szCs w:val="24"/>
-          <w:lang w:val="ro-RO"/>
-        </w:rPr>
-        <w:t xml:space="preserve"> Service care să ofere un site web.</w:t>
+        <w:t>Creați un App Service care să ofere un site web.</w:t>
       </w:r>
     </w:p>
     <w:p>
@@ -559,25 +429,14 @@
           <w:lang w:val="ro-RO"/>
         </w:rPr>
       </w:pPr>
-      <w:proofErr w:type="spellStart"/>
-      <w:r>
-        <w:rPr>
-          <w:rFonts w:ascii="Arial" w:eastAsia="Times New Roman" w:hAnsi="Arial" w:cs="Arial"/>
-          <w:sz w:val="24"/>
-          <w:szCs w:val="24"/>
-          <w:lang w:val="ro-RO"/>
-        </w:rPr>
-        <w:t>Publish</w:t>
-      </w:r>
-      <w:proofErr w:type="spellEnd"/>
-      <w:r>
-        <w:rPr>
-          <w:rFonts w:ascii="Arial" w:eastAsia="Times New Roman" w:hAnsi="Arial" w:cs="Arial"/>
-          <w:sz w:val="24"/>
-          <w:szCs w:val="24"/>
-          <w:lang w:val="ro-RO"/>
-        </w:rPr>
-        <w:t>: Code</w:t>
+      <w:r>
+        <w:rPr>
+          <w:rFonts w:ascii="Arial" w:eastAsia="Times New Roman" w:hAnsi="Arial" w:cs="Arial"/>
+          <w:sz w:val="24"/>
+          <w:szCs w:val="24"/>
+          <w:lang w:val="ro-RO"/>
+        </w:rPr>
+        <w:t>Publish: Code</w:t>
       </w:r>
     </w:p>
     <w:p>
@@ -597,45 +456,14 @@
           <w:lang w:val="ro-RO"/>
         </w:rPr>
       </w:pPr>
-      <w:proofErr w:type="spellStart"/>
-      <w:r>
-        <w:rPr>
-          <w:rFonts w:ascii="Arial" w:eastAsia="Times New Roman" w:hAnsi="Arial" w:cs="Arial"/>
-          <w:sz w:val="24"/>
-          <w:szCs w:val="24"/>
-          <w:lang w:val="ro-RO"/>
-        </w:rPr>
-        <w:t>Runtime</w:t>
-      </w:r>
-      <w:proofErr w:type="spellEnd"/>
-      <w:r>
-        <w:rPr>
-          <w:rFonts w:ascii="Arial" w:eastAsia="Times New Roman" w:hAnsi="Arial" w:cs="Arial"/>
-          <w:sz w:val="24"/>
-          <w:szCs w:val="24"/>
-          <w:lang w:val="ro-RO"/>
-        </w:rPr>
-        <w:t xml:space="preserve"> </w:t>
-      </w:r>
-      <w:proofErr w:type="spellStart"/>
-      <w:r>
-        <w:rPr>
-          <w:rFonts w:ascii="Arial" w:eastAsia="Times New Roman" w:hAnsi="Arial" w:cs="Arial"/>
-          <w:sz w:val="24"/>
-          <w:szCs w:val="24"/>
-          <w:lang w:val="ro-RO"/>
-        </w:rPr>
-        <w:t>Stack</w:t>
-      </w:r>
-      <w:proofErr w:type="spellEnd"/>
-      <w:r>
-        <w:rPr>
-          <w:rFonts w:ascii="Arial" w:eastAsia="Times New Roman" w:hAnsi="Arial" w:cs="Arial"/>
-          <w:sz w:val="24"/>
-          <w:szCs w:val="24"/>
-          <w:lang w:val="ro-RO"/>
-        </w:rPr>
-        <w:t>: PHP 7.4</w:t>
+      <w:r>
+        <w:rPr>
+          <w:rFonts w:ascii="Arial" w:eastAsia="Times New Roman" w:hAnsi="Arial" w:cs="Arial"/>
+          <w:sz w:val="24"/>
+          <w:szCs w:val="24"/>
+          <w:lang w:val="ro-RO"/>
+        </w:rPr>
+        <w:t>Runtime Stack: PHP 7.4</w:t>
       </w:r>
     </w:p>
     <w:p>
@@ -655,45 +483,14 @@
           <w:lang w:val="ro-RO"/>
         </w:rPr>
       </w:pPr>
-      <w:proofErr w:type="spellStart"/>
-      <w:r>
-        <w:rPr>
-          <w:rFonts w:ascii="Arial" w:eastAsia="Times New Roman" w:hAnsi="Arial" w:cs="Arial"/>
-          <w:sz w:val="24"/>
-          <w:szCs w:val="24"/>
-          <w:lang w:val="ro-RO"/>
-        </w:rPr>
-        <w:t>Operating</w:t>
-      </w:r>
-      <w:proofErr w:type="spellEnd"/>
-      <w:r>
-        <w:rPr>
-          <w:rFonts w:ascii="Arial" w:eastAsia="Times New Roman" w:hAnsi="Arial" w:cs="Arial"/>
-          <w:sz w:val="24"/>
-          <w:szCs w:val="24"/>
-          <w:lang w:val="ro-RO"/>
-        </w:rPr>
-        <w:t xml:space="preserve"> </w:t>
-      </w:r>
-      <w:proofErr w:type="spellStart"/>
-      <w:r>
-        <w:rPr>
-          <w:rFonts w:ascii="Arial" w:eastAsia="Times New Roman" w:hAnsi="Arial" w:cs="Arial"/>
-          <w:sz w:val="24"/>
-          <w:szCs w:val="24"/>
-          <w:lang w:val="ro-RO"/>
-        </w:rPr>
-        <w:t>System</w:t>
-      </w:r>
-      <w:proofErr w:type="spellEnd"/>
-      <w:r>
-        <w:rPr>
-          <w:rFonts w:ascii="Arial" w:eastAsia="Times New Roman" w:hAnsi="Arial" w:cs="Arial"/>
-          <w:sz w:val="24"/>
-          <w:szCs w:val="24"/>
-          <w:lang w:val="ro-RO"/>
-        </w:rPr>
-        <w:t>: Windows</w:t>
+      <w:r>
+        <w:rPr>
+          <w:rFonts w:ascii="Arial" w:eastAsia="Times New Roman" w:hAnsi="Arial" w:cs="Arial"/>
+          <w:sz w:val="24"/>
+          <w:szCs w:val="24"/>
+          <w:lang w:val="ro-RO"/>
+        </w:rPr>
+        <w:t>Operating System: Windows</w:t>
       </w:r>
     </w:p>
     <w:p>
@@ -713,85 +510,14 @@
           <w:lang w:val="ro-RO"/>
         </w:rPr>
       </w:pPr>
-      <w:proofErr w:type="spellStart"/>
-      <w:r>
-        <w:rPr>
-          <w:rFonts w:ascii="Arial" w:eastAsia="Times New Roman" w:hAnsi="Arial" w:cs="Arial"/>
-          <w:sz w:val="24"/>
-          <w:szCs w:val="24"/>
-          <w:lang w:val="ro-RO"/>
-        </w:rPr>
-        <w:t>Sku</w:t>
-      </w:r>
-      <w:proofErr w:type="spellEnd"/>
-      <w:r>
-        <w:rPr>
-          <w:rFonts w:ascii="Arial" w:eastAsia="Times New Roman" w:hAnsi="Arial" w:cs="Arial"/>
-          <w:sz w:val="24"/>
-          <w:szCs w:val="24"/>
-          <w:lang w:val="ro-RO"/>
-        </w:rPr>
-        <w:t xml:space="preserve"> </w:t>
-      </w:r>
-      <w:proofErr w:type="spellStart"/>
-      <w:r>
-        <w:rPr>
-          <w:rFonts w:ascii="Arial" w:eastAsia="Times New Roman" w:hAnsi="Arial" w:cs="Arial"/>
-          <w:sz w:val="24"/>
-          <w:szCs w:val="24"/>
-          <w:lang w:val="ro-RO"/>
-        </w:rPr>
-        <w:t>and</w:t>
-      </w:r>
-      <w:proofErr w:type="spellEnd"/>
-      <w:r>
-        <w:rPr>
-          <w:rFonts w:ascii="Arial" w:eastAsia="Times New Roman" w:hAnsi="Arial" w:cs="Arial"/>
-          <w:sz w:val="24"/>
-          <w:szCs w:val="24"/>
-          <w:lang w:val="ro-RO"/>
-        </w:rPr>
-        <w:t xml:space="preserve"> </w:t>
-      </w:r>
-      <w:proofErr w:type="spellStart"/>
-      <w:r>
-        <w:rPr>
-          <w:rFonts w:ascii="Arial" w:eastAsia="Times New Roman" w:hAnsi="Arial" w:cs="Arial"/>
-          <w:sz w:val="24"/>
-          <w:szCs w:val="24"/>
-          <w:lang w:val="ro-RO"/>
-        </w:rPr>
-        <w:t>size</w:t>
-      </w:r>
-      <w:proofErr w:type="spellEnd"/>
-      <w:r>
-        <w:rPr>
-          <w:rFonts w:ascii="Arial" w:eastAsia="Times New Roman" w:hAnsi="Arial" w:cs="Arial"/>
-          <w:sz w:val="24"/>
-          <w:szCs w:val="24"/>
-          <w:lang w:val="ro-RO"/>
-        </w:rPr>
-        <w:t xml:space="preserve">: </w:t>
-      </w:r>
-      <w:proofErr w:type="spellStart"/>
-      <w:r>
-        <w:rPr>
-          <w:rFonts w:ascii="Arial" w:eastAsia="Times New Roman" w:hAnsi="Arial" w:cs="Arial"/>
-          <w:sz w:val="24"/>
-          <w:szCs w:val="24"/>
-          <w:lang w:val="ro-RO"/>
-        </w:rPr>
-        <w:t>Free</w:t>
-      </w:r>
-      <w:proofErr w:type="spellEnd"/>
-      <w:r>
-        <w:rPr>
-          <w:rFonts w:ascii="Arial" w:eastAsia="Times New Roman" w:hAnsi="Arial" w:cs="Arial"/>
-          <w:sz w:val="24"/>
-          <w:szCs w:val="24"/>
-          <w:lang w:val="ro-RO"/>
-        </w:rPr>
-        <w:t xml:space="preserve"> F1</w:t>
+      <w:r>
+        <w:rPr>
+          <w:rFonts w:ascii="Arial" w:eastAsia="Times New Roman" w:hAnsi="Arial" w:cs="Arial"/>
+          <w:sz w:val="24"/>
+          <w:szCs w:val="24"/>
+          <w:lang w:val="ro-RO"/>
+        </w:rPr>
+        <w:t>Sku and size: Free F1</w:t>
       </w:r>
     </w:p>
     <w:p>
@@ -899,31 +625,7 @@
           <w:szCs w:val="24"/>
           <w:lang w:val="ro-RO"/>
         </w:rPr>
-        <w:t xml:space="preserve"> </w:t>
-      </w:r>
-      <w:proofErr w:type="spellStart"/>
-      <w:r>
-        <w:rPr>
-          <w:rFonts w:ascii="Arial" w:eastAsia="Times New Roman" w:hAnsi="Arial" w:cs="Arial"/>
-          <w:b/>
-          <w:bCs/>
-          <w:sz w:val="24"/>
-          <w:szCs w:val="24"/>
-          <w:lang w:val="ro-RO"/>
-        </w:rPr>
-        <w:t>php</w:t>
-      </w:r>
-      <w:proofErr w:type="spellEnd"/>
-      <w:r>
-        <w:rPr>
-          <w:rFonts w:ascii="Arial" w:eastAsia="Times New Roman" w:hAnsi="Arial" w:cs="Arial"/>
-          <w:b/>
-          <w:bCs/>
-          <w:sz w:val="24"/>
-          <w:szCs w:val="24"/>
-          <w:lang w:val="ro-RO"/>
-        </w:rPr>
-        <w:t>.</w:t>
+        <w:t xml:space="preserve"> php.</w:t>
       </w:r>
     </w:p>
     <w:p>
@@ -1004,30 +706,9 @@
           <w:szCs w:val="24"/>
           <w:lang w:val="ro-RO"/>
         </w:rPr>
-        <w:t xml:space="preserve">Pentru a face o cerere rest din </w:t>
-      </w:r>
-      <w:proofErr w:type="spellStart"/>
-      <w:r>
-        <w:rPr>
-          <w:rFonts w:ascii="Arial" w:eastAsia="Times New Roman" w:hAnsi="Arial" w:cs="Arial"/>
-          <w:sz w:val="24"/>
-          <w:szCs w:val="24"/>
-          <w:lang w:val="ro-RO"/>
-        </w:rPr>
-        <w:t>php</w:t>
-      </w:r>
-      <w:proofErr w:type="spellEnd"/>
-      <w:r>
-        <w:rPr>
-          <w:rFonts w:ascii="Arial" w:eastAsia="Times New Roman" w:hAnsi="Arial" w:cs="Arial"/>
-          <w:sz w:val="24"/>
-          <w:szCs w:val="24"/>
-          <w:lang w:val="ro-RO"/>
-        </w:rPr>
-        <w:t xml:space="preserve"> puteți folosi </w:t>
+        <w:t xml:space="preserve">Pentru a face o cerere rest din php puteți folosi </w:t>
       </w:r>
       <w:hyperlink r:id="rId10" w:history="1">
-        <w:proofErr w:type="spellStart"/>
         <w:r>
           <w:rPr>
             <w:rStyle w:val="Hyperlink"/>
@@ -1038,7 +719,6 @@
           </w:rPr>
           <w:t>curl</w:t>
         </w:r>
-        <w:proofErr w:type="spellEnd"/>
       </w:hyperlink>
       <w:r>
         <w:rPr>
@@ -1050,7 +730,6 @@
         <w:t xml:space="preserve"> sau </w:t>
       </w:r>
       <w:hyperlink r:id="rId11" w:history="1">
-        <w:proofErr w:type="spellStart"/>
         <w:r>
           <w:rPr>
             <w:rStyle w:val="Hyperlink"/>
@@ -1061,7 +740,6 @@
           </w:rPr>
           <w:t>httpRequest</w:t>
         </w:r>
-        <w:proofErr w:type="spellEnd"/>
       </w:hyperlink>
       <w:r>
         <w:rPr>
@@ -1210,79 +888,7 @@
           <w:szCs w:val="24"/>
           <w:lang w:val="ro-RO"/>
         </w:rPr>
-        <w:t xml:space="preserve">După prezentarea laboratorului mergeți pe </w:t>
-      </w:r>
-      <w:proofErr w:type="spellStart"/>
-      <w:r>
-        <w:rPr>
-          <w:rFonts w:ascii="Arial" w:eastAsia="Times New Roman" w:hAnsi="Arial" w:cs="Arial"/>
-          <w:b/>
-          <w:bCs/>
-          <w:sz w:val="24"/>
-          <w:szCs w:val="24"/>
-          <w:lang w:val="ro-RO"/>
-        </w:rPr>
-        <w:t>Azure</w:t>
-      </w:r>
-      <w:proofErr w:type="spellEnd"/>
-      <w:r>
-        <w:rPr>
-          <w:rFonts w:ascii="Arial" w:eastAsia="Times New Roman" w:hAnsi="Arial" w:cs="Arial"/>
-          <w:b/>
-          <w:bCs/>
-          <w:sz w:val="24"/>
-          <w:szCs w:val="24"/>
-          <w:lang w:val="ro-RO"/>
-        </w:rPr>
-        <w:t xml:space="preserve"> în </w:t>
-      </w:r>
-      <w:proofErr w:type="spellStart"/>
-      <w:r>
-        <w:rPr>
-          <w:rFonts w:ascii="Arial" w:eastAsia="Times New Roman" w:hAnsi="Arial" w:cs="Arial"/>
-          <w:b/>
-          <w:bCs/>
-          <w:sz w:val="24"/>
-          <w:szCs w:val="24"/>
-          <w:lang w:val="ro-RO"/>
-        </w:rPr>
-        <w:t>tab-ul</w:t>
-      </w:r>
-      <w:proofErr w:type="spellEnd"/>
-      <w:r>
-        <w:rPr>
-          <w:rFonts w:ascii="Arial" w:eastAsia="Times New Roman" w:hAnsi="Arial" w:cs="Arial"/>
-          <w:b/>
-          <w:bCs/>
-          <w:sz w:val="24"/>
-          <w:szCs w:val="24"/>
-          <w:lang w:val="ro-RO"/>
-        </w:rPr>
-        <w:t xml:space="preserve"> </w:t>
-      </w:r>
-      <w:proofErr w:type="spellStart"/>
-      <w:r>
-        <w:rPr>
-          <w:rFonts w:ascii="Arial" w:eastAsia="Times New Roman" w:hAnsi="Arial" w:cs="Arial"/>
-          <w:b/>
-          <w:bCs/>
-          <w:sz w:val="24"/>
-          <w:szCs w:val="24"/>
-          <w:lang w:val="ro-RO"/>
-        </w:rPr>
-        <w:t>Resources</w:t>
-      </w:r>
-      <w:proofErr w:type="spellEnd"/>
-      <w:r>
-        <w:rPr>
-          <w:rFonts w:ascii="Arial" w:eastAsia="Times New Roman" w:hAnsi="Arial" w:cs="Arial"/>
-          <w:b/>
-          <w:bCs/>
-          <w:sz w:val="24"/>
-          <w:szCs w:val="24"/>
-          <w:lang w:val="ro-RO"/>
-        </w:rPr>
-        <w:t xml:space="preserve"> și ștergeți toate resursele create.</w:t>
+        <w:t>După prezentarea laboratorului mergeți pe Azure în tab-ul Resources și ștergeți toate resursele create.</w:t>
       </w:r>
     </w:p>
     <w:sectPr>

</xml_diff>